<commit_message>
[*] created config reading logic
</commit_message>
<xml_diff>
--- a/TechnicalTask/SpecificRequirements.docx
+++ b/TechnicalTask/SpecificRequirements.docx
@@ -110,18 +110,7 @@
           <w:shd w:val="clear" w:color="auto" w:fill="FFFFFF"/>
           <w:lang w:val="uk-UA"/>
         </w:rPr>
-        <w:t>В</w:t>
-      </w:r>
-      <w:r>
-        <w:rPr>
-          <w:rFonts w:ascii="Times New Roman" w:hAnsi="Times New Roman" w:cs="Times New Roman"/>
-          <w:color w:val="373A3C"/>
-          <w:sz w:val="28"/>
-          <w:szCs w:val="28"/>
-          <w:shd w:val="clear" w:color="auto" w:fill="FFFFFF"/>
-          <w:lang w:val="uk-UA"/>
-        </w:rPr>
-        <w:t>ид</w:t>
+        <w:t>Вид</w:t>
       </w:r>
     </w:p>
     <w:p>
@@ -148,18 +137,7 @@
           <w:shd w:val="clear" w:color="auto" w:fill="FFFFFF"/>
           <w:lang w:val="uk-UA"/>
         </w:rPr>
-        <w:t>Н</w:t>
-      </w:r>
-      <w:r>
-        <w:rPr>
-          <w:rFonts w:ascii="Times New Roman" w:hAnsi="Times New Roman" w:cs="Times New Roman"/>
-          <w:color w:val="373A3C"/>
-          <w:sz w:val="28"/>
-          <w:szCs w:val="28"/>
-          <w:shd w:val="clear" w:color="auto" w:fill="FFFFFF"/>
-          <w:lang w:val="uk-UA"/>
-        </w:rPr>
-        <w:t>азва</w:t>
+        <w:t>Назва</w:t>
       </w:r>
     </w:p>
     <w:p>
@@ -186,18 +164,7 @@
           <w:shd w:val="clear" w:color="auto" w:fill="FFFFFF"/>
           <w:lang w:val="uk-UA"/>
         </w:rPr>
-        <w:t>Ц</w:t>
-      </w:r>
-      <w:r>
-        <w:rPr>
-          <w:rFonts w:ascii="Times New Roman" w:hAnsi="Times New Roman" w:cs="Times New Roman"/>
-          <w:color w:val="373A3C"/>
-          <w:sz w:val="28"/>
-          <w:szCs w:val="28"/>
-          <w:shd w:val="clear" w:color="auto" w:fill="FFFFFF"/>
-          <w:lang w:val="uk-UA"/>
-        </w:rPr>
-        <w:t>іна</w:t>
+        <w:t>Ціна</w:t>
       </w:r>
     </w:p>
     <w:p>
@@ -224,18 +191,7 @@
           <w:shd w:val="clear" w:color="auto" w:fill="FFFFFF"/>
           <w:lang w:val="uk-UA"/>
         </w:rPr>
-        <w:t>П</w:t>
-      </w:r>
-      <w:r>
-        <w:rPr>
-          <w:rFonts w:ascii="Times New Roman" w:hAnsi="Times New Roman" w:cs="Times New Roman"/>
-          <w:color w:val="373A3C"/>
-          <w:sz w:val="28"/>
-          <w:szCs w:val="28"/>
-          <w:shd w:val="clear" w:color="auto" w:fill="FFFFFF"/>
-          <w:lang w:val="uk-UA"/>
-        </w:rPr>
-        <w:t>римітка</w:t>
+        <w:t>Примітка</w:t>
       </w:r>
     </w:p>
     <w:p>
@@ -264,18 +220,7 @@
           <w:shd w:val="clear" w:color="auto" w:fill="FFFFFF"/>
           <w:lang w:val="uk-UA"/>
         </w:rPr>
-        <w:t>П</w:t>
-      </w:r>
-      <w:r>
-        <w:rPr>
-          <w:rFonts w:ascii="Times New Roman" w:hAnsi="Times New Roman" w:cs="Times New Roman"/>
-          <w:color w:val="373A3C"/>
-          <w:sz w:val="28"/>
-          <w:szCs w:val="28"/>
-          <w:shd w:val="clear" w:color="auto" w:fill="FFFFFF"/>
-          <w:lang w:val="uk-UA"/>
-        </w:rPr>
-        <w:t>ерелік персональних даних клієнта</w:t>
+        <w:t>Перелік персональних даних клієнта</w:t>
       </w:r>
       <w:r>
         <w:rPr>
@@ -313,18 +258,7 @@
           <w:shd w:val="clear" w:color="auto" w:fill="FFFFFF"/>
           <w:lang w:val="uk-UA"/>
         </w:rPr>
-        <w:t>П</w:t>
-      </w:r>
-      <w:r>
-        <w:rPr>
-          <w:rFonts w:ascii="Times New Roman" w:hAnsi="Times New Roman" w:cs="Times New Roman"/>
-          <w:color w:val="373A3C"/>
-          <w:sz w:val="28"/>
-          <w:szCs w:val="28"/>
-          <w:shd w:val="clear" w:color="auto" w:fill="FFFFFF"/>
-          <w:lang w:val="uk-UA"/>
-        </w:rPr>
-        <w:t>різвище</w:t>
+        <w:t>Прізвище</w:t>
       </w:r>
     </w:p>
     <w:p>
@@ -837,8 +771,10 @@
         <w:spacing w:line="360" w:lineRule="auto"/>
         <w:rPr>
           <w:rFonts w:ascii="Times New Roman" w:hAnsi="Times New Roman" w:cs="Times New Roman"/>
-          <w:sz w:val="28"/>
-          <w:szCs w:val="28"/>
+          <w:color w:val="373A3C"/>
+          <w:sz w:val="28"/>
+          <w:szCs w:val="28"/>
+          <w:shd w:val="clear" w:color="auto" w:fill="FFFFFF"/>
           <w:lang w:val="uk-UA"/>
         </w:rPr>
       </w:pPr>
@@ -874,6 +810,1687 @@
           <w:lang w:val="uk-UA"/>
         </w:rPr>
         <w:t>.</w:t>
+      </w:r>
+    </w:p>
+    <w:p>
+      <w:pPr>
+        <w:rPr>
+          <w:rFonts w:ascii="Times New Roman" w:hAnsi="Times New Roman" w:cs="Times New Roman"/>
+          <w:color w:val="373A3C"/>
+          <w:sz w:val="28"/>
+          <w:szCs w:val="28"/>
+          <w:shd w:val="clear" w:color="auto" w:fill="FFFFFF"/>
+          <w:lang w:val="uk-UA"/>
+        </w:rPr>
+      </w:pPr>
+      <w:r>
+        <w:rPr>
+          <w:rFonts w:ascii="Times New Roman" w:hAnsi="Times New Roman" w:cs="Times New Roman"/>
+          <w:color w:val="373A3C"/>
+          <w:sz w:val="28"/>
+          <w:szCs w:val="28"/>
+          <w:shd w:val="clear" w:color="auto" w:fill="FFFFFF"/>
+          <w:lang w:val="uk-UA"/>
+        </w:rPr>
+        <w:br w:type="page"/>
+      </w:r>
+    </w:p>
+    <w:p>
+      <w:pPr>
+        <w:spacing w:line="360" w:lineRule="auto"/>
+        <w:rPr>
+          <w:rFonts w:ascii="Times New Roman" w:hAnsi="Times New Roman" w:cs="Times New Roman"/>
+          <w:sz w:val="28"/>
+          <w:szCs w:val="28"/>
+          <w:lang w:val="uk-UA"/>
+        </w:rPr>
+      </w:pPr>
+      <w:r>
+        <w:rPr>
+          <w:rFonts w:ascii="Times New Roman" w:hAnsi="Times New Roman" w:cs="Times New Roman"/>
+          <w:noProof/>
+          <w:sz w:val="28"/>
+          <w:szCs w:val="28"/>
+          <w:lang w:val="uk-UA"/>
+        </w:rPr>
+        <w:lastRenderedPageBreak/>
+        <w:drawing>
+          <wp:inline distT="0" distB="0" distL="0" distR="0" wp14:anchorId="4C0BEB9D" wp14:editId="3B9A6A70">
+            <wp:extent cx="6181725" cy="2514600"/>
+            <wp:effectExtent l="0" t="0" r="9525" b="0"/>
+            <wp:docPr id="3" name="Рисунок 3"/>
+            <wp:cNvGraphicFramePr>
+              <a:graphicFrameLocks xmlns:a="http://schemas.openxmlformats.org/drawingml/2006/main" noChangeAspect="1"/>
+            </wp:cNvGraphicFramePr>
+            <a:graphic xmlns:a="http://schemas.openxmlformats.org/drawingml/2006/main">
+              <a:graphicData uri="http://schemas.openxmlformats.org/drawingml/2006/picture">
+                <pic:pic xmlns:pic="http://schemas.openxmlformats.org/drawingml/2006/picture">
+                  <pic:nvPicPr>
+                    <pic:cNvPr id="0" name="Picture 1"/>
+                    <pic:cNvPicPr>
+                      <a:picLocks noChangeAspect="1" noChangeArrowheads="1"/>
+                    </pic:cNvPicPr>
+                  </pic:nvPicPr>
+                  <pic:blipFill>
+                    <a:blip r:embed="rId5" cstate="print">
+                      <a:extLst>
+                        <a:ext uri="{28A0092B-C50C-407E-A947-70E740481C1C}">
+                          <a14:useLocalDpi xmlns:a14="http://schemas.microsoft.com/office/drawing/2010/main" val="0"/>
+                        </a:ext>
+                      </a:extLst>
+                    </a:blip>
+                    <a:srcRect/>
+                    <a:stretch>
+                      <a:fillRect/>
+                    </a:stretch>
+                  </pic:blipFill>
+                  <pic:spPr bwMode="auto">
+                    <a:xfrm>
+                      <a:off x="0" y="0"/>
+                      <a:ext cx="6181725" cy="2514600"/>
+                    </a:xfrm>
+                    <a:prstGeom prst="rect">
+                      <a:avLst/>
+                    </a:prstGeom>
+                    <a:noFill/>
+                    <a:ln>
+                      <a:noFill/>
+                    </a:ln>
+                  </pic:spPr>
+                </pic:pic>
+              </a:graphicData>
+            </a:graphic>
+          </wp:inline>
+        </w:drawing>
+      </w:r>
+    </w:p>
+    <w:p>
+      <w:pPr>
+        <w:spacing w:line="360" w:lineRule="auto"/>
+        <w:jc w:val="center"/>
+        <w:rPr>
+          <w:rFonts w:ascii="Times New Roman" w:hAnsi="Times New Roman" w:cs="Times New Roman"/>
+          <w:sz w:val="28"/>
+          <w:szCs w:val="28"/>
+          <w:lang w:val="en-US"/>
+        </w:rPr>
+      </w:pPr>
+      <w:r>
+        <w:rPr>
+          <w:rFonts w:ascii="Times New Roman" w:hAnsi="Times New Roman" w:cs="Times New Roman"/>
+          <w:sz w:val="28"/>
+          <w:szCs w:val="28"/>
+          <w:lang w:val="uk-UA"/>
+        </w:rPr>
+        <w:t xml:space="preserve">Рисунок діаграми </w:t>
+      </w:r>
+      <w:r>
+        <w:rPr>
+          <w:rFonts w:ascii="Times New Roman" w:hAnsi="Times New Roman" w:cs="Times New Roman"/>
+          <w:sz w:val="28"/>
+          <w:szCs w:val="28"/>
+          <w:lang w:val="en-US"/>
+        </w:rPr>
+        <w:t>MySQL</w:t>
+      </w:r>
+    </w:p>
+    <w:p>
+      <w:pPr>
+        <w:spacing w:line="360" w:lineRule="auto"/>
+        <w:jc w:val="center"/>
+        <w:rPr>
+          <w:rFonts w:ascii="Times New Roman" w:hAnsi="Times New Roman" w:cs="Times New Roman"/>
+          <w:sz w:val="28"/>
+          <w:szCs w:val="28"/>
+          <w:lang w:val="en-US"/>
+        </w:rPr>
+      </w:pPr>
+    </w:p>
+    <w:p>
+      <w:pPr>
+        <w:spacing w:line="360" w:lineRule="auto"/>
+        <w:jc w:val="both"/>
+        <w:rPr>
+          <w:rFonts w:ascii="Times New Roman" w:hAnsi="Times New Roman" w:cs="Times New Roman"/>
+          <w:sz w:val="28"/>
+          <w:szCs w:val="28"/>
+        </w:rPr>
+      </w:pPr>
+      <w:r>
+        <w:rPr>
+          <w:rFonts w:ascii="Times New Roman" w:hAnsi="Times New Roman" w:cs="Times New Roman"/>
+          <w:sz w:val="28"/>
+          <w:szCs w:val="28"/>
+          <w:lang w:val="uk-UA"/>
+        </w:rPr>
+        <w:t xml:space="preserve">Код Бази Даних мовою </w:t>
+      </w:r>
+      <w:r>
+        <w:rPr>
+          <w:rFonts w:ascii="Times New Roman" w:hAnsi="Times New Roman" w:cs="Times New Roman"/>
+          <w:sz w:val="28"/>
+          <w:szCs w:val="28"/>
+          <w:lang w:val="en-US"/>
+        </w:rPr>
+        <w:t>MySQL</w:t>
+      </w:r>
+      <w:r>
+        <w:rPr>
+          <w:rFonts w:ascii="Times New Roman" w:hAnsi="Times New Roman" w:cs="Times New Roman"/>
+          <w:sz w:val="28"/>
+          <w:szCs w:val="28"/>
+        </w:rPr>
+        <w:t>:</w:t>
+      </w:r>
+    </w:p>
+    <w:p>
+      <w:pPr>
+        <w:spacing w:after="0" w:line="240" w:lineRule="auto"/>
+        <w:jc w:val="both"/>
+        <w:rPr>
+          <w:rFonts w:ascii="Courier New" w:hAnsi="Courier New" w:cs="Courier New"/>
+          <w:sz w:val="24"/>
+          <w:szCs w:val="24"/>
+          <w:lang w:val="en-US"/>
+        </w:rPr>
+      </w:pPr>
+      <w:r>
+        <w:rPr>
+          <w:rFonts w:ascii="Courier New" w:hAnsi="Courier New" w:cs="Courier New"/>
+          <w:sz w:val="24"/>
+          <w:szCs w:val="24"/>
+          <w:lang w:val="en-US"/>
+        </w:rPr>
+        <w:t>CREATE DATABASE photojournalist;</w:t>
+      </w:r>
+    </w:p>
+    <w:p>
+      <w:pPr>
+        <w:spacing w:after="0" w:line="240" w:lineRule="auto"/>
+        <w:jc w:val="both"/>
+        <w:rPr>
+          <w:rFonts w:ascii="Courier New" w:hAnsi="Courier New" w:cs="Courier New"/>
+          <w:sz w:val="24"/>
+          <w:szCs w:val="24"/>
+          <w:lang w:val="en-US"/>
+        </w:rPr>
+      </w:pPr>
+    </w:p>
+    <w:p>
+      <w:pPr>
+        <w:spacing w:after="0" w:line="240" w:lineRule="auto"/>
+        <w:jc w:val="both"/>
+        <w:rPr>
+          <w:rFonts w:ascii="Courier New" w:hAnsi="Courier New" w:cs="Courier New"/>
+          <w:sz w:val="24"/>
+          <w:szCs w:val="24"/>
+          <w:lang w:val="en-US"/>
+        </w:rPr>
+      </w:pPr>
+      <w:r>
+        <w:rPr>
+          <w:rFonts w:ascii="Courier New" w:hAnsi="Courier New" w:cs="Courier New"/>
+          <w:sz w:val="24"/>
+          <w:szCs w:val="24"/>
+          <w:lang w:val="en-US"/>
+        </w:rPr>
+        <w:t xml:space="preserve">CREATE TABLE if not exists </w:t>
+      </w:r>
+      <w:proofErr w:type="gramStart"/>
+      <w:r>
+        <w:rPr>
+          <w:rFonts w:ascii="Courier New" w:hAnsi="Courier New" w:cs="Courier New"/>
+          <w:sz w:val="24"/>
+          <w:szCs w:val="24"/>
+          <w:lang w:val="en-US"/>
+        </w:rPr>
+        <w:t>services(</w:t>
+      </w:r>
+      <w:proofErr w:type="gramEnd"/>
+    </w:p>
+    <w:p>
+      <w:pPr>
+        <w:spacing w:after="0" w:line="240" w:lineRule="auto"/>
+        <w:jc w:val="both"/>
+        <w:rPr>
+          <w:rFonts w:ascii="Courier New" w:hAnsi="Courier New" w:cs="Courier New"/>
+          <w:sz w:val="24"/>
+          <w:szCs w:val="24"/>
+          <w:lang w:val="en-US"/>
+        </w:rPr>
+      </w:pPr>
+      <w:r>
+        <w:rPr>
+          <w:rFonts w:ascii="Courier New" w:hAnsi="Courier New" w:cs="Courier New"/>
+          <w:sz w:val="24"/>
+          <w:szCs w:val="24"/>
+          <w:lang w:val="en-US"/>
+        </w:rPr>
+        <w:t xml:space="preserve">    </w:t>
+      </w:r>
+      <w:proofErr w:type="spellStart"/>
+      <w:r>
+        <w:rPr>
+          <w:rFonts w:ascii="Courier New" w:hAnsi="Courier New" w:cs="Courier New"/>
+          <w:sz w:val="24"/>
+          <w:szCs w:val="24"/>
+          <w:lang w:val="en-US"/>
+        </w:rPr>
+        <w:t>type_service</w:t>
+      </w:r>
+      <w:proofErr w:type="spellEnd"/>
+      <w:r>
+        <w:rPr>
+          <w:rFonts w:ascii="Courier New" w:hAnsi="Courier New" w:cs="Courier New"/>
+          <w:sz w:val="24"/>
+          <w:szCs w:val="24"/>
+          <w:lang w:val="en-US"/>
+        </w:rPr>
+        <w:t xml:space="preserve"> </w:t>
+      </w:r>
+      <w:proofErr w:type="gramStart"/>
+      <w:r>
+        <w:rPr>
+          <w:rFonts w:ascii="Courier New" w:hAnsi="Courier New" w:cs="Courier New"/>
+          <w:sz w:val="24"/>
+          <w:szCs w:val="24"/>
+          <w:lang w:val="en-US"/>
+        </w:rPr>
+        <w:t>varchar(</w:t>
+      </w:r>
+      <w:proofErr w:type="gramEnd"/>
+      <w:r>
+        <w:rPr>
+          <w:rFonts w:ascii="Courier New" w:hAnsi="Courier New" w:cs="Courier New"/>
+          <w:sz w:val="24"/>
+          <w:szCs w:val="24"/>
+          <w:lang w:val="en-US"/>
+        </w:rPr>
+        <w:t>32) NOT NULL,</w:t>
+      </w:r>
+    </w:p>
+    <w:p>
+      <w:pPr>
+        <w:spacing w:after="0" w:line="240" w:lineRule="auto"/>
+        <w:jc w:val="both"/>
+        <w:rPr>
+          <w:rFonts w:ascii="Courier New" w:hAnsi="Courier New" w:cs="Courier New"/>
+          <w:sz w:val="24"/>
+          <w:szCs w:val="24"/>
+          <w:lang w:val="en-US"/>
+        </w:rPr>
+      </w:pPr>
+      <w:r>
+        <w:rPr>
+          <w:rFonts w:ascii="Courier New" w:hAnsi="Courier New" w:cs="Courier New"/>
+          <w:sz w:val="24"/>
+          <w:szCs w:val="24"/>
+          <w:lang w:val="en-US"/>
+        </w:rPr>
+        <w:t xml:space="preserve">    </w:t>
+      </w:r>
+      <w:proofErr w:type="spellStart"/>
+      <w:r>
+        <w:rPr>
+          <w:rFonts w:ascii="Courier New" w:hAnsi="Courier New" w:cs="Courier New"/>
+          <w:sz w:val="24"/>
+          <w:szCs w:val="24"/>
+          <w:lang w:val="en-US"/>
+        </w:rPr>
+        <w:t>name_service</w:t>
+      </w:r>
+      <w:proofErr w:type="spellEnd"/>
+      <w:r>
+        <w:rPr>
+          <w:rFonts w:ascii="Courier New" w:hAnsi="Courier New" w:cs="Courier New"/>
+          <w:sz w:val="24"/>
+          <w:szCs w:val="24"/>
+          <w:lang w:val="en-US"/>
+        </w:rPr>
+        <w:t xml:space="preserve"> </w:t>
+      </w:r>
+      <w:proofErr w:type="gramStart"/>
+      <w:r>
+        <w:rPr>
+          <w:rFonts w:ascii="Courier New" w:hAnsi="Courier New" w:cs="Courier New"/>
+          <w:sz w:val="24"/>
+          <w:szCs w:val="24"/>
+          <w:lang w:val="en-US"/>
+        </w:rPr>
+        <w:t>varchar(</w:t>
+      </w:r>
+      <w:proofErr w:type="gramEnd"/>
+      <w:r>
+        <w:rPr>
+          <w:rFonts w:ascii="Courier New" w:hAnsi="Courier New" w:cs="Courier New"/>
+          <w:sz w:val="24"/>
+          <w:szCs w:val="24"/>
+          <w:lang w:val="en-US"/>
+        </w:rPr>
+        <w:t>32) NOT NULL,</w:t>
+      </w:r>
+    </w:p>
+    <w:p>
+      <w:pPr>
+        <w:spacing w:after="0" w:line="240" w:lineRule="auto"/>
+        <w:jc w:val="both"/>
+        <w:rPr>
+          <w:rFonts w:ascii="Courier New" w:hAnsi="Courier New" w:cs="Courier New"/>
+          <w:sz w:val="24"/>
+          <w:szCs w:val="24"/>
+          <w:lang w:val="en-US"/>
+        </w:rPr>
+      </w:pPr>
+      <w:r>
+        <w:rPr>
+          <w:rFonts w:ascii="Courier New" w:hAnsi="Courier New" w:cs="Courier New"/>
+          <w:sz w:val="24"/>
+          <w:szCs w:val="24"/>
+          <w:lang w:val="en-US"/>
+        </w:rPr>
+        <w:t xml:space="preserve">    </w:t>
+      </w:r>
+      <w:proofErr w:type="spellStart"/>
+      <w:r>
+        <w:rPr>
+          <w:rFonts w:ascii="Courier New" w:hAnsi="Courier New" w:cs="Courier New"/>
+          <w:sz w:val="24"/>
+          <w:szCs w:val="24"/>
+          <w:lang w:val="en-US"/>
+        </w:rPr>
+        <w:t>service_price</w:t>
+      </w:r>
+      <w:proofErr w:type="spellEnd"/>
+      <w:r>
+        <w:rPr>
+          <w:rFonts w:ascii="Courier New" w:hAnsi="Courier New" w:cs="Courier New"/>
+          <w:sz w:val="24"/>
+          <w:szCs w:val="24"/>
+          <w:lang w:val="en-US"/>
+        </w:rPr>
+        <w:t xml:space="preserve"> decimal NOT NULL,</w:t>
+      </w:r>
+    </w:p>
+    <w:p>
+      <w:pPr>
+        <w:spacing w:after="0" w:line="240" w:lineRule="auto"/>
+        <w:jc w:val="both"/>
+        <w:rPr>
+          <w:rFonts w:ascii="Courier New" w:hAnsi="Courier New" w:cs="Courier New"/>
+          <w:sz w:val="24"/>
+          <w:szCs w:val="24"/>
+          <w:lang w:val="en-US"/>
+        </w:rPr>
+      </w:pPr>
+      <w:r>
+        <w:rPr>
+          <w:rFonts w:ascii="Courier New" w:hAnsi="Courier New" w:cs="Courier New"/>
+          <w:sz w:val="24"/>
+          <w:szCs w:val="24"/>
+          <w:lang w:val="en-US"/>
+        </w:rPr>
+        <w:t xml:space="preserve">    commentary text,</w:t>
+      </w:r>
+    </w:p>
+    <w:p>
+      <w:pPr>
+        <w:spacing w:after="0" w:line="240" w:lineRule="auto"/>
+        <w:jc w:val="both"/>
+        <w:rPr>
+          <w:rFonts w:ascii="Courier New" w:hAnsi="Courier New" w:cs="Courier New"/>
+          <w:sz w:val="24"/>
+          <w:szCs w:val="24"/>
+          <w:lang w:val="en-US"/>
+        </w:rPr>
+      </w:pPr>
+      <w:r>
+        <w:rPr>
+          <w:rFonts w:ascii="Courier New" w:hAnsi="Courier New" w:cs="Courier New"/>
+          <w:sz w:val="24"/>
+          <w:szCs w:val="24"/>
+          <w:lang w:val="en-US"/>
+        </w:rPr>
+        <w:t xml:space="preserve">    FOREIGN </w:t>
+      </w:r>
+      <w:proofErr w:type="gramStart"/>
+      <w:r>
+        <w:rPr>
+          <w:rFonts w:ascii="Courier New" w:hAnsi="Courier New" w:cs="Courier New"/>
+          <w:sz w:val="24"/>
+          <w:szCs w:val="24"/>
+          <w:lang w:val="en-US"/>
+        </w:rPr>
+        <w:t>KEY(</w:t>
+      </w:r>
+      <w:proofErr w:type="spellStart"/>
+      <w:proofErr w:type="gramEnd"/>
+      <w:r>
+        <w:rPr>
+          <w:rFonts w:ascii="Courier New" w:hAnsi="Courier New" w:cs="Courier New"/>
+          <w:sz w:val="24"/>
+          <w:szCs w:val="24"/>
+          <w:lang w:val="en-US"/>
+        </w:rPr>
+        <w:t>name_service</w:t>
+      </w:r>
+      <w:proofErr w:type="spellEnd"/>
+      <w:r>
+        <w:rPr>
+          <w:rFonts w:ascii="Courier New" w:hAnsi="Courier New" w:cs="Courier New"/>
+          <w:sz w:val="24"/>
+          <w:szCs w:val="24"/>
+          <w:lang w:val="en-US"/>
+        </w:rPr>
+        <w:t xml:space="preserve">) REFERENCES </w:t>
+      </w:r>
+      <w:proofErr w:type="spellStart"/>
+      <w:r>
+        <w:rPr>
+          <w:rFonts w:ascii="Courier New" w:hAnsi="Courier New" w:cs="Courier New"/>
+          <w:sz w:val="24"/>
+          <w:szCs w:val="24"/>
+          <w:lang w:val="en-US"/>
+        </w:rPr>
+        <w:t>order_data</w:t>
+      </w:r>
+      <w:proofErr w:type="spellEnd"/>
+      <w:r>
+        <w:rPr>
+          <w:rFonts w:ascii="Courier New" w:hAnsi="Courier New" w:cs="Courier New"/>
+          <w:sz w:val="24"/>
+          <w:szCs w:val="24"/>
+          <w:lang w:val="en-US"/>
+        </w:rPr>
+        <w:t>(orders)</w:t>
+      </w:r>
+    </w:p>
+    <w:p>
+      <w:pPr>
+        <w:spacing w:after="0" w:line="240" w:lineRule="auto"/>
+        <w:jc w:val="both"/>
+        <w:rPr>
+          <w:rFonts w:ascii="Courier New" w:hAnsi="Courier New" w:cs="Courier New"/>
+          <w:sz w:val="24"/>
+          <w:szCs w:val="24"/>
+          <w:lang w:val="en-US"/>
+        </w:rPr>
+      </w:pPr>
+      <w:r>
+        <w:rPr>
+          <w:rFonts w:ascii="Courier New" w:hAnsi="Courier New" w:cs="Courier New"/>
+          <w:sz w:val="24"/>
+          <w:szCs w:val="24"/>
+          <w:lang w:val="en-US"/>
+        </w:rPr>
+        <w:t>);</w:t>
+      </w:r>
+    </w:p>
+    <w:p>
+      <w:pPr>
+        <w:spacing w:after="0" w:line="240" w:lineRule="auto"/>
+        <w:jc w:val="both"/>
+        <w:rPr>
+          <w:rFonts w:ascii="Courier New" w:hAnsi="Courier New" w:cs="Courier New"/>
+          <w:sz w:val="24"/>
+          <w:szCs w:val="24"/>
+          <w:lang w:val="en-US"/>
+        </w:rPr>
+      </w:pPr>
+    </w:p>
+    <w:p>
+      <w:pPr>
+        <w:spacing w:after="0" w:line="240" w:lineRule="auto"/>
+        <w:jc w:val="both"/>
+        <w:rPr>
+          <w:rFonts w:ascii="Courier New" w:hAnsi="Courier New" w:cs="Courier New"/>
+          <w:sz w:val="24"/>
+          <w:szCs w:val="24"/>
+          <w:lang w:val="en-US"/>
+        </w:rPr>
+      </w:pPr>
+      <w:r>
+        <w:rPr>
+          <w:rFonts w:ascii="Courier New" w:hAnsi="Courier New" w:cs="Courier New"/>
+          <w:sz w:val="24"/>
+          <w:szCs w:val="24"/>
+          <w:lang w:val="en-US"/>
+        </w:rPr>
+        <w:t xml:space="preserve">CREATE TABLE if not exists </w:t>
+      </w:r>
+      <w:proofErr w:type="gramStart"/>
+      <w:r>
+        <w:rPr>
+          <w:rFonts w:ascii="Courier New" w:hAnsi="Courier New" w:cs="Courier New"/>
+          <w:sz w:val="24"/>
+          <w:szCs w:val="24"/>
+          <w:lang w:val="en-US"/>
+        </w:rPr>
+        <w:t>users(</w:t>
+      </w:r>
+      <w:proofErr w:type="gramEnd"/>
+    </w:p>
+    <w:p>
+      <w:pPr>
+        <w:spacing w:after="0" w:line="240" w:lineRule="auto"/>
+        <w:jc w:val="both"/>
+        <w:rPr>
+          <w:rFonts w:ascii="Courier New" w:hAnsi="Courier New" w:cs="Courier New"/>
+          <w:sz w:val="24"/>
+          <w:szCs w:val="24"/>
+          <w:lang w:val="en-US"/>
+        </w:rPr>
+      </w:pPr>
+      <w:r>
+        <w:rPr>
+          <w:rFonts w:ascii="Courier New" w:hAnsi="Courier New" w:cs="Courier New"/>
+          <w:sz w:val="24"/>
+          <w:szCs w:val="24"/>
+          <w:lang w:val="en-US"/>
+        </w:rPr>
+        <w:t xml:space="preserve">    </w:t>
+      </w:r>
+      <w:proofErr w:type="spellStart"/>
+      <w:r>
+        <w:rPr>
+          <w:rFonts w:ascii="Courier New" w:hAnsi="Courier New" w:cs="Courier New"/>
+          <w:sz w:val="24"/>
+          <w:szCs w:val="24"/>
+          <w:lang w:val="en-US"/>
+        </w:rPr>
+        <w:t>users_ID</w:t>
+      </w:r>
+      <w:proofErr w:type="spellEnd"/>
+      <w:r>
+        <w:rPr>
+          <w:rFonts w:ascii="Courier New" w:hAnsi="Courier New" w:cs="Courier New"/>
+          <w:sz w:val="24"/>
+          <w:szCs w:val="24"/>
+          <w:lang w:val="en-US"/>
+        </w:rPr>
+        <w:t xml:space="preserve"> INT NOT NULL AUTO_INCREMENT,</w:t>
+      </w:r>
+    </w:p>
+    <w:p>
+      <w:pPr>
+        <w:spacing w:after="0" w:line="240" w:lineRule="auto"/>
+        <w:jc w:val="both"/>
+        <w:rPr>
+          <w:rFonts w:ascii="Courier New" w:hAnsi="Courier New" w:cs="Courier New"/>
+          <w:sz w:val="24"/>
+          <w:szCs w:val="24"/>
+          <w:lang w:val="en-US"/>
+        </w:rPr>
+      </w:pPr>
+      <w:r>
+        <w:rPr>
+          <w:rFonts w:ascii="Courier New" w:hAnsi="Courier New" w:cs="Courier New"/>
+          <w:sz w:val="24"/>
+          <w:szCs w:val="24"/>
+          <w:lang w:val="en-US"/>
+        </w:rPr>
+        <w:t xml:space="preserve">    </w:t>
+      </w:r>
+      <w:proofErr w:type="spellStart"/>
+      <w:r>
+        <w:rPr>
+          <w:rFonts w:ascii="Courier New" w:hAnsi="Courier New" w:cs="Courier New"/>
+          <w:sz w:val="24"/>
+          <w:szCs w:val="24"/>
+          <w:lang w:val="en-US"/>
+        </w:rPr>
+        <w:t>users_surname</w:t>
+      </w:r>
+      <w:proofErr w:type="spellEnd"/>
+      <w:r>
+        <w:rPr>
+          <w:rFonts w:ascii="Courier New" w:hAnsi="Courier New" w:cs="Courier New"/>
+          <w:sz w:val="24"/>
+          <w:szCs w:val="24"/>
+          <w:lang w:val="en-US"/>
+        </w:rPr>
+        <w:t xml:space="preserve"> </w:t>
+      </w:r>
+      <w:proofErr w:type="gramStart"/>
+      <w:r>
+        <w:rPr>
+          <w:rFonts w:ascii="Courier New" w:hAnsi="Courier New" w:cs="Courier New"/>
+          <w:sz w:val="24"/>
+          <w:szCs w:val="24"/>
+          <w:lang w:val="en-US"/>
+        </w:rPr>
+        <w:t>varchar(</w:t>
+      </w:r>
+      <w:proofErr w:type="gramEnd"/>
+      <w:r>
+        <w:rPr>
+          <w:rFonts w:ascii="Courier New" w:hAnsi="Courier New" w:cs="Courier New"/>
+          <w:sz w:val="24"/>
+          <w:szCs w:val="24"/>
+          <w:lang w:val="en-US"/>
+        </w:rPr>
+        <w:t>32) NOT NULL,</w:t>
+      </w:r>
+    </w:p>
+    <w:p>
+      <w:pPr>
+        <w:spacing w:after="0" w:line="240" w:lineRule="auto"/>
+        <w:jc w:val="both"/>
+        <w:rPr>
+          <w:rFonts w:ascii="Courier New" w:hAnsi="Courier New" w:cs="Courier New"/>
+          <w:sz w:val="24"/>
+          <w:szCs w:val="24"/>
+          <w:lang w:val="en-US"/>
+        </w:rPr>
+      </w:pPr>
+      <w:r>
+        <w:rPr>
+          <w:rFonts w:ascii="Courier New" w:hAnsi="Courier New" w:cs="Courier New"/>
+          <w:sz w:val="24"/>
+          <w:szCs w:val="24"/>
+          <w:lang w:val="en-US"/>
+        </w:rPr>
+        <w:t xml:space="preserve">    </w:t>
+      </w:r>
+      <w:proofErr w:type="spellStart"/>
+      <w:r>
+        <w:rPr>
+          <w:rFonts w:ascii="Courier New" w:hAnsi="Courier New" w:cs="Courier New"/>
+          <w:sz w:val="24"/>
+          <w:szCs w:val="24"/>
+          <w:lang w:val="en-US"/>
+        </w:rPr>
+        <w:t>users_name</w:t>
+      </w:r>
+      <w:proofErr w:type="spellEnd"/>
+      <w:r>
+        <w:rPr>
+          <w:rFonts w:ascii="Courier New" w:hAnsi="Courier New" w:cs="Courier New"/>
+          <w:sz w:val="24"/>
+          <w:szCs w:val="24"/>
+          <w:lang w:val="en-US"/>
+        </w:rPr>
+        <w:t xml:space="preserve"> </w:t>
+      </w:r>
+      <w:proofErr w:type="gramStart"/>
+      <w:r>
+        <w:rPr>
+          <w:rFonts w:ascii="Courier New" w:hAnsi="Courier New" w:cs="Courier New"/>
+          <w:sz w:val="24"/>
+          <w:szCs w:val="24"/>
+          <w:lang w:val="en-US"/>
+        </w:rPr>
+        <w:t>varchar(</w:t>
+      </w:r>
+      <w:proofErr w:type="gramEnd"/>
+      <w:r>
+        <w:rPr>
+          <w:rFonts w:ascii="Courier New" w:hAnsi="Courier New" w:cs="Courier New"/>
+          <w:sz w:val="24"/>
+          <w:szCs w:val="24"/>
+          <w:lang w:val="en-US"/>
+        </w:rPr>
+        <w:t>32) NOT NULL,</w:t>
+      </w:r>
+    </w:p>
+    <w:p>
+      <w:pPr>
+        <w:spacing w:after="0" w:line="240" w:lineRule="auto"/>
+        <w:jc w:val="both"/>
+        <w:rPr>
+          <w:rFonts w:ascii="Courier New" w:hAnsi="Courier New" w:cs="Courier New"/>
+          <w:sz w:val="24"/>
+          <w:szCs w:val="24"/>
+          <w:lang w:val="en-US"/>
+        </w:rPr>
+      </w:pPr>
+      <w:r>
+        <w:rPr>
+          <w:rFonts w:ascii="Courier New" w:hAnsi="Courier New" w:cs="Courier New"/>
+          <w:sz w:val="24"/>
+          <w:szCs w:val="24"/>
+          <w:lang w:val="en-US"/>
+        </w:rPr>
+        <w:t xml:space="preserve">    </w:t>
+      </w:r>
+      <w:proofErr w:type="spellStart"/>
+      <w:r>
+        <w:rPr>
+          <w:rFonts w:ascii="Courier New" w:hAnsi="Courier New" w:cs="Courier New"/>
+          <w:sz w:val="24"/>
+          <w:szCs w:val="24"/>
+          <w:lang w:val="en-US"/>
+        </w:rPr>
+        <w:t>users_middle_name</w:t>
+      </w:r>
+      <w:proofErr w:type="spellEnd"/>
+      <w:r>
+        <w:rPr>
+          <w:rFonts w:ascii="Courier New" w:hAnsi="Courier New" w:cs="Courier New"/>
+          <w:sz w:val="24"/>
+          <w:szCs w:val="24"/>
+          <w:lang w:val="en-US"/>
+        </w:rPr>
+        <w:t xml:space="preserve"> </w:t>
+      </w:r>
+      <w:proofErr w:type="gramStart"/>
+      <w:r>
+        <w:rPr>
+          <w:rFonts w:ascii="Courier New" w:hAnsi="Courier New" w:cs="Courier New"/>
+          <w:sz w:val="24"/>
+          <w:szCs w:val="24"/>
+          <w:lang w:val="en-US"/>
+        </w:rPr>
+        <w:t>varchar(</w:t>
+      </w:r>
+      <w:proofErr w:type="gramEnd"/>
+      <w:r>
+        <w:rPr>
+          <w:rFonts w:ascii="Courier New" w:hAnsi="Courier New" w:cs="Courier New"/>
+          <w:sz w:val="24"/>
+          <w:szCs w:val="24"/>
+          <w:lang w:val="en-US"/>
+        </w:rPr>
+        <w:t>32) NOT NULL,</w:t>
+      </w:r>
+    </w:p>
+    <w:p>
+      <w:pPr>
+        <w:spacing w:after="0" w:line="240" w:lineRule="auto"/>
+        <w:jc w:val="both"/>
+        <w:rPr>
+          <w:rFonts w:ascii="Courier New" w:hAnsi="Courier New" w:cs="Courier New"/>
+          <w:sz w:val="24"/>
+          <w:szCs w:val="24"/>
+          <w:lang w:val="en-US"/>
+        </w:rPr>
+      </w:pPr>
+      <w:r>
+        <w:rPr>
+          <w:rFonts w:ascii="Courier New" w:hAnsi="Courier New" w:cs="Courier New"/>
+          <w:sz w:val="24"/>
+          <w:szCs w:val="24"/>
+          <w:lang w:val="en-US"/>
+        </w:rPr>
+        <w:t xml:space="preserve">    </w:t>
+      </w:r>
+      <w:proofErr w:type="spellStart"/>
+      <w:r>
+        <w:rPr>
+          <w:rFonts w:ascii="Courier New" w:hAnsi="Courier New" w:cs="Courier New"/>
+          <w:sz w:val="24"/>
+          <w:szCs w:val="24"/>
+          <w:lang w:val="en-US"/>
+        </w:rPr>
+        <w:t>phone_number</w:t>
+      </w:r>
+      <w:proofErr w:type="spellEnd"/>
+      <w:r>
+        <w:rPr>
+          <w:rFonts w:ascii="Courier New" w:hAnsi="Courier New" w:cs="Courier New"/>
+          <w:sz w:val="24"/>
+          <w:szCs w:val="24"/>
+          <w:lang w:val="en-US"/>
+        </w:rPr>
+        <w:t xml:space="preserve"> </w:t>
+      </w:r>
+      <w:proofErr w:type="gramStart"/>
+      <w:r>
+        <w:rPr>
+          <w:rFonts w:ascii="Courier New" w:hAnsi="Courier New" w:cs="Courier New"/>
+          <w:sz w:val="24"/>
+          <w:szCs w:val="24"/>
+          <w:lang w:val="en-US"/>
+        </w:rPr>
+        <w:t>char(</w:t>
+      </w:r>
+      <w:proofErr w:type="gramEnd"/>
+      <w:r>
+        <w:rPr>
+          <w:rFonts w:ascii="Courier New" w:hAnsi="Courier New" w:cs="Courier New"/>
+          <w:sz w:val="24"/>
+          <w:szCs w:val="24"/>
+          <w:lang w:val="en-US"/>
+        </w:rPr>
+        <w:t>13) NOT NULL,</w:t>
+      </w:r>
+    </w:p>
+    <w:p>
+      <w:pPr>
+        <w:spacing w:after="0" w:line="240" w:lineRule="auto"/>
+        <w:jc w:val="both"/>
+        <w:rPr>
+          <w:rFonts w:ascii="Courier New" w:hAnsi="Courier New" w:cs="Courier New"/>
+          <w:sz w:val="24"/>
+          <w:szCs w:val="24"/>
+          <w:lang w:val="en-US"/>
+        </w:rPr>
+      </w:pPr>
+      <w:r>
+        <w:rPr>
+          <w:rFonts w:ascii="Courier New" w:hAnsi="Courier New" w:cs="Courier New"/>
+          <w:sz w:val="24"/>
+          <w:szCs w:val="24"/>
+          <w:lang w:val="en-US"/>
+        </w:rPr>
+        <w:t xml:space="preserve">    PRIMARY KEY(ID)</w:t>
+      </w:r>
+    </w:p>
+    <w:p>
+      <w:pPr>
+        <w:spacing w:after="0" w:line="240" w:lineRule="auto"/>
+        <w:jc w:val="both"/>
+        <w:rPr>
+          <w:rFonts w:ascii="Courier New" w:hAnsi="Courier New" w:cs="Courier New"/>
+          <w:sz w:val="24"/>
+          <w:szCs w:val="24"/>
+          <w:lang w:val="en-US"/>
+        </w:rPr>
+      </w:pPr>
+      <w:r>
+        <w:rPr>
+          <w:rFonts w:ascii="Courier New" w:hAnsi="Courier New" w:cs="Courier New"/>
+          <w:sz w:val="24"/>
+          <w:szCs w:val="24"/>
+          <w:lang w:val="en-US"/>
+        </w:rPr>
+        <w:t>);</w:t>
+      </w:r>
+    </w:p>
+    <w:p>
+      <w:pPr>
+        <w:spacing w:after="0" w:line="240" w:lineRule="auto"/>
+        <w:jc w:val="both"/>
+        <w:rPr>
+          <w:rFonts w:ascii="Courier New" w:hAnsi="Courier New" w:cs="Courier New"/>
+          <w:sz w:val="24"/>
+          <w:szCs w:val="24"/>
+          <w:lang w:val="en-US"/>
+        </w:rPr>
+      </w:pPr>
+    </w:p>
+    <w:p>
+      <w:pPr>
+        <w:spacing w:after="0" w:line="240" w:lineRule="auto"/>
+        <w:jc w:val="both"/>
+        <w:rPr>
+          <w:rFonts w:ascii="Courier New" w:hAnsi="Courier New" w:cs="Courier New"/>
+          <w:sz w:val="24"/>
+          <w:szCs w:val="24"/>
+          <w:lang w:val="en-US"/>
+        </w:rPr>
+      </w:pPr>
+      <w:r>
+        <w:rPr>
+          <w:rFonts w:ascii="Courier New" w:hAnsi="Courier New" w:cs="Courier New"/>
+          <w:sz w:val="24"/>
+          <w:szCs w:val="24"/>
+          <w:lang w:val="en-US"/>
+        </w:rPr>
+        <w:t xml:space="preserve">CREATE TABLE if not exists </w:t>
+      </w:r>
+      <w:proofErr w:type="spellStart"/>
+      <w:r>
+        <w:rPr>
+          <w:rFonts w:ascii="Courier New" w:hAnsi="Courier New" w:cs="Courier New"/>
+          <w:sz w:val="24"/>
+          <w:szCs w:val="24"/>
+          <w:lang w:val="en-US"/>
+        </w:rPr>
+        <w:t>order_</w:t>
+      </w:r>
+      <w:proofErr w:type="gramStart"/>
+      <w:r>
+        <w:rPr>
+          <w:rFonts w:ascii="Courier New" w:hAnsi="Courier New" w:cs="Courier New"/>
+          <w:sz w:val="24"/>
+          <w:szCs w:val="24"/>
+          <w:lang w:val="en-US"/>
+        </w:rPr>
+        <w:t>data</w:t>
+      </w:r>
+      <w:proofErr w:type="spellEnd"/>
+      <w:r>
+        <w:rPr>
+          <w:rFonts w:ascii="Courier New" w:hAnsi="Courier New" w:cs="Courier New"/>
+          <w:sz w:val="24"/>
+          <w:szCs w:val="24"/>
+          <w:lang w:val="en-US"/>
+        </w:rPr>
+        <w:t>(</w:t>
+      </w:r>
+      <w:proofErr w:type="gramEnd"/>
+    </w:p>
+    <w:p>
+      <w:pPr>
+        <w:spacing w:after="0" w:line="240" w:lineRule="auto"/>
+        <w:jc w:val="both"/>
+        <w:rPr>
+          <w:rFonts w:ascii="Courier New" w:hAnsi="Courier New" w:cs="Courier New"/>
+          <w:sz w:val="24"/>
+          <w:szCs w:val="24"/>
+          <w:lang w:val="en-US"/>
+        </w:rPr>
+      </w:pPr>
+      <w:r>
+        <w:rPr>
+          <w:rFonts w:ascii="Courier New" w:hAnsi="Courier New" w:cs="Courier New"/>
+          <w:sz w:val="24"/>
+          <w:szCs w:val="24"/>
+          <w:lang w:val="en-US"/>
+        </w:rPr>
+        <w:t xml:space="preserve">    </w:t>
+      </w:r>
+      <w:proofErr w:type="spellStart"/>
+      <w:r>
+        <w:rPr>
+          <w:rFonts w:ascii="Courier New" w:hAnsi="Courier New" w:cs="Courier New"/>
+          <w:sz w:val="24"/>
+          <w:szCs w:val="24"/>
+          <w:lang w:val="en-US"/>
+        </w:rPr>
+        <w:t>order_ID</w:t>
+      </w:r>
+      <w:proofErr w:type="spellEnd"/>
+      <w:r>
+        <w:rPr>
+          <w:rFonts w:ascii="Courier New" w:hAnsi="Courier New" w:cs="Courier New"/>
+          <w:sz w:val="24"/>
+          <w:szCs w:val="24"/>
+          <w:lang w:val="en-US"/>
+        </w:rPr>
+        <w:t xml:space="preserve"> INT NOT NULL AUTO_INCREMENT,</w:t>
+      </w:r>
+    </w:p>
+    <w:p>
+      <w:pPr>
+        <w:spacing w:after="0" w:line="240" w:lineRule="auto"/>
+        <w:jc w:val="both"/>
+        <w:rPr>
+          <w:rFonts w:ascii="Courier New" w:hAnsi="Courier New" w:cs="Courier New"/>
+          <w:sz w:val="24"/>
+          <w:szCs w:val="24"/>
+          <w:lang w:val="en-US"/>
+        </w:rPr>
+      </w:pPr>
+      <w:r>
+        <w:rPr>
+          <w:rFonts w:ascii="Courier New" w:hAnsi="Courier New" w:cs="Courier New"/>
+          <w:sz w:val="24"/>
+          <w:szCs w:val="24"/>
+          <w:lang w:val="en-US"/>
+        </w:rPr>
+        <w:t xml:space="preserve">    </w:t>
+      </w:r>
+      <w:proofErr w:type="spellStart"/>
+      <w:r>
+        <w:rPr>
+          <w:rFonts w:ascii="Courier New" w:hAnsi="Courier New" w:cs="Courier New"/>
+          <w:sz w:val="24"/>
+          <w:szCs w:val="24"/>
+          <w:lang w:val="en-US"/>
+        </w:rPr>
+        <w:t>creation_date</w:t>
+      </w:r>
+      <w:proofErr w:type="spellEnd"/>
+      <w:r>
+        <w:rPr>
+          <w:rFonts w:ascii="Courier New" w:hAnsi="Courier New" w:cs="Courier New"/>
+          <w:sz w:val="24"/>
+          <w:szCs w:val="24"/>
+          <w:lang w:val="en-US"/>
+        </w:rPr>
+        <w:t xml:space="preserve"> date NOT NULL,</w:t>
+      </w:r>
+    </w:p>
+    <w:p>
+      <w:pPr>
+        <w:spacing w:after="0" w:line="240" w:lineRule="auto"/>
+        <w:jc w:val="both"/>
+        <w:rPr>
+          <w:rFonts w:ascii="Courier New" w:hAnsi="Courier New" w:cs="Courier New"/>
+          <w:sz w:val="24"/>
+          <w:szCs w:val="24"/>
+          <w:lang w:val="en-US"/>
+        </w:rPr>
+      </w:pPr>
+      <w:r>
+        <w:rPr>
+          <w:rFonts w:ascii="Courier New" w:hAnsi="Courier New" w:cs="Courier New"/>
+          <w:sz w:val="24"/>
+          <w:szCs w:val="24"/>
+          <w:lang w:val="en-US"/>
+        </w:rPr>
+        <w:t xml:space="preserve">    </w:t>
+      </w:r>
+      <w:proofErr w:type="spellStart"/>
+      <w:r>
+        <w:rPr>
+          <w:rFonts w:ascii="Courier New" w:hAnsi="Courier New" w:cs="Courier New"/>
+          <w:sz w:val="24"/>
+          <w:szCs w:val="24"/>
+          <w:lang w:val="en-US"/>
+        </w:rPr>
+        <w:t>finalization_date</w:t>
+      </w:r>
+      <w:proofErr w:type="spellEnd"/>
+      <w:r>
+        <w:rPr>
+          <w:rFonts w:ascii="Courier New" w:hAnsi="Courier New" w:cs="Courier New"/>
+          <w:sz w:val="24"/>
+          <w:szCs w:val="24"/>
+          <w:lang w:val="en-US"/>
+        </w:rPr>
+        <w:t xml:space="preserve"> date NOT NULL,</w:t>
+      </w:r>
+    </w:p>
+    <w:p>
+      <w:pPr>
+        <w:spacing w:after="0" w:line="240" w:lineRule="auto"/>
+        <w:jc w:val="both"/>
+        <w:rPr>
+          <w:rFonts w:ascii="Courier New" w:hAnsi="Courier New" w:cs="Courier New"/>
+          <w:sz w:val="24"/>
+          <w:szCs w:val="24"/>
+          <w:lang w:val="en-US"/>
+        </w:rPr>
+      </w:pPr>
+      <w:r>
+        <w:rPr>
+          <w:rFonts w:ascii="Courier New" w:hAnsi="Courier New" w:cs="Courier New"/>
+          <w:sz w:val="24"/>
+          <w:szCs w:val="24"/>
+          <w:lang w:val="en-US"/>
+        </w:rPr>
+        <w:t xml:space="preserve">    </w:t>
+      </w:r>
+      <w:proofErr w:type="spellStart"/>
+      <w:r>
+        <w:rPr>
+          <w:rFonts w:ascii="Courier New" w:hAnsi="Courier New" w:cs="Courier New"/>
+          <w:sz w:val="24"/>
+          <w:szCs w:val="24"/>
+          <w:lang w:val="en-US"/>
+        </w:rPr>
+        <w:t>order_amount</w:t>
+      </w:r>
+      <w:proofErr w:type="spellEnd"/>
+      <w:r>
+        <w:rPr>
+          <w:rFonts w:ascii="Courier New" w:hAnsi="Courier New" w:cs="Courier New"/>
+          <w:sz w:val="24"/>
+          <w:szCs w:val="24"/>
+          <w:lang w:val="en-US"/>
+        </w:rPr>
+        <w:t xml:space="preserve"> int NOT NULL,</w:t>
+      </w:r>
+    </w:p>
+    <w:p>
+      <w:pPr>
+        <w:spacing w:after="0" w:line="240" w:lineRule="auto"/>
+        <w:jc w:val="both"/>
+        <w:rPr>
+          <w:rFonts w:ascii="Courier New" w:hAnsi="Courier New" w:cs="Courier New"/>
+          <w:sz w:val="24"/>
+          <w:szCs w:val="24"/>
+          <w:lang w:val="en-US"/>
+        </w:rPr>
+      </w:pPr>
+      <w:r>
+        <w:rPr>
+          <w:rFonts w:ascii="Courier New" w:hAnsi="Courier New" w:cs="Courier New"/>
+          <w:sz w:val="24"/>
+          <w:szCs w:val="24"/>
+          <w:lang w:val="en-US"/>
+        </w:rPr>
+        <w:t xml:space="preserve">    orders text NOT NULL,</w:t>
+      </w:r>
+    </w:p>
+    <w:p>
+      <w:pPr>
+        <w:spacing w:after="0" w:line="240" w:lineRule="auto"/>
+        <w:jc w:val="both"/>
+        <w:rPr>
+          <w:rFonts w:ascii="Courier New" w:hAnsi="Courier New" w:cs="Courier New"/>
+          <w:sz w:val="24"/>
+          <w:szCs w:val="24"/>
+          <w:lang w:val="en-US"/>
+        </w:rPr>
+      </w:pPr>
+      <w:r>
+        <w:rPr>
+          <w:rFonts w:ascii="Courier New" w:hAnsi="Courier New" w:cs="Courier New"/>
+          <w:sz w:val="24"/>
+          <w:szCs w:val="24"/>
+          <w:lang w:val="en-US"/>
+        </w:rPr>
+        <w:t xml:space="preserve">    </w:t>
+      </w:r>
+      <w:proofErr w:type="spellStart"/>
+      <w:r>
+        <w:rPr>
+          <w:rFonts w:ascii="Courier New" w:hAnsi="Courier New" w:cs="Courier New"/>
+          <w:sz w:val="24"/>
+          <w:szCs w:val="24"/>
+          <w:lang w:val="en-US"/>
+        </w:rPr>
+        <w:t>adress</w:t>
+      </w:r>
+      <w:proofErr w:type="spellEnd"/>
+      <w:r>
+        <w:rPr>
+          <w:rFonts w:ascii="Courier New" w:hAnsi="Courier New" w:cs="Courier New"/>
+          <w:sz w:val="24"/>
+          <w:szCs w:val="24"/>
+          <w:lang w:val="en-US"/>
+        </w:rPr>
+        <w:t xml:space="preserve"> text NOT NULL,</w:t>
+      </w:r>
+    </w:p>
+    <w:p>
+      <w:pPr>
+        <w:spacing w:after="0" w:line="240" w:lineRule="auto"/>
+        <w:jc w:val="both"/>
+        <w:rPr>
+          <w:rFonts w:ascii="Courier New" w:hAnsi="Courier New" w:cs="Courier New"/>
+          <w:sz w:val="24"/>
+          <w:szCs w:val="24"/>
+          <w:lang w:val="en-US"/>
+        </w:rPr>
+      </w:pPr>
+      <w:r>
+        <w:rPr>
+          <w:rFonts w:ascii="Courier New" w:hAnsi="Courier New" w:cs="Courier New"/>
+          <w:sz w:val="24"/>
+          <w:szCs w:val="24"/>
+          <w:lang w:val="en-US"/>
+        </w:rPr>
+        <w:t xml:space="preserve">    </w:t>
+      </w:r>
+      <w:proofErr w:type="spellStart"/>
+      <w:r>
+        <w:rPr>
+          <w:rFonts w:ascii="Courier New" w:hAnsi="Courier New" w:cs="Courier New"/>
+          <w:sz w:val="24"/>
+          <w:szCs w:val="24"/>
+          <w:lang w:val="en-US"/>
+        </w:rPr>
+        <w:t>order_price</w:t>
+      </w:r>
+      <w:proofErr w:type="spellEnd"/>
+      <w:r>
+        <w:rPr>
+          <w:rFonts w:ascii="Courier New" w:hAnsi="Courier New" w:cs="Courier New"/>
+          <w:sz w:val="24"/>
+          <w:szCs w:val="24"/>
+          <w:lang w:val="en-US"/>
+        </w:rPr>
+        <w:t xml:space="preserve"> decimal NOT NULL,</w:t>
+      </w:r>
+    </w:p>
+    <w:p>
+      <w:pPr>
+        <w:spacing w:after="0" w:line="240" w:lineRule="auto"/>
+        <w:jc w:val="both"/>
+        <w:rPr>
+          <w:rFonts w:ascii="Courier New" w:hAnsi="Courier New" w:cs="Courier New"/>
+          <w:sz w:val="24"/>
+          <w:szCs w:val="24"/>
+          <w:lang w:val="en-US"/>
+        </w:rPr>
+      </w:pPr>
+      <w:r>
+        <w:rPr>
+          <w:rFonts w:ascii="Courier New" w:hAnsi="Courier New" w:cs="Courier New"/>
+          <w:sz w:val="24"/>
+          <w:szCs w:val="24"/>
+          <w:lang w:val="en-US"/>
+        </w:rPr>
+        <w:t xml:space="preserve">    </w:t>
+      </w:r>
+      <w:proofErr w:type="spellStart"/>
+      <w:r>
+        <w:rPr>
+          <w:rFonts w:ascii="Courier New" w:hAnsi="Courier New" w:cs="Courier New"/>
+          <w:sz w:val="24"/>
+          <w:szCs w:val="24"/>
+          <w:lang w:val="en-US"/>
+        </w:rPr>
+        <w:t>order_status</w:t>
+      </w:r>
+      <w:proofErr w:type="spellEnd"/>
+      <w:r>
+        <w:rPr>
+          <w:rFonts w:ascii="Courier New" w:hAnsi="Courier New" w:cs="Courier New"/>
+          <w:sz w:val="24"/>
+          <w:szCs w:val="24"/>
+          <w:lang w:val="en-US"/>
+        </w:rPr>
+        <w:t xml:space="preserve"> </w:t>
+      </w:r>
+      <w:proofErr w:type="gramStart"/>
+      <w:r>
+        <w:rPr>
+          <w:rFonts w:ascii="Courier New" w:hAnsi="Courier New" w:cs="Courier New"/>
+          <w:sz w:val="24"/>
+          <w:szCs w:val="24"/>
+          <w:lang w:val="en-US"/>
+        </w:rPr>
+        <w:t>varchar(</w:t>
+      </w:r>
+      <w:proofErr w:type="gramEnd"/>
+      <w:r>
+        <w:rPr>
+          <w:rFonts w:ascii="Courier New" w:hAnsi="Courier New" w:cs="Courier New"/>
+          <w:sz w:val="24"/>
+          <w:szCs w:val="24"/>
+          <w:lang w:val="en-US"/>
+        </w:rPr>
+        <w:t>16) NOT NULL,</w:t>
+      </w:r>
+    </w:p>
+    <w:p>
+      <w:pPr>
+        <w:spacing w:after="0" w:line="240" w:lineRule="auto"/>
+        <w:jc w:val="both"/>
+        <w:rPr>
+          <w:rFonts w:ascii="Courier New" w:hAnsi="Courier New" w:cs="Courier New"/>
+          <w:sz w:val="24"/>
+          <w:szCs w:val="24"/>
+          <w:lang w:val="en-US"/>
+        </w:rPr>
+      </w:pPr>
+      <w:r>
+        <w:rPr>
+          <w:rFonts w:ascii="Courier New" w:hAnsi="Courier New" w:cs="Courier New"/>
+          <w:sz w:val="24"/>
+          <w:szCs w:val="24"/>
+          <w:lang w:val="en-US"/>
+        </w:rPr>
+        <w:lastRenderedPageBreak/>
+        <w:t xml:space="preserve">    PRIMARY </w:t>
+      </w:r>
+      <w:proofErr w:type="gramStart"/>
+      <w:r>
+        <w:rPr>
+          <w:rFonts w:ascii="Courier New" w:hAnsi="Courier New" w:cs="Courier New"/>
+          <w:sz w:val="24"/>
+          <w:szCs w:val="24"/>
+          <w:lang w:val="en-US"/>
+        </w:rPr>
+        <w:t>KEY(</w:t>
+      </w:r>
+      <w:proofErr w:type="spellStart"/>
+      <w:proofErr w:type="gramEnd"/>
+      <w:r>
+        <w:rPr>
+          <w:rFonts w:ascii="Courier New" w:hAnsi="Courier New" w:cs="Courier New"/>
+          <w:sz w:val="24"/>
+          <w:szCs w:val="24"/>
+          <w:lang w:val="en-US"/>
+        </w:rPr>
+        <w:t>order_ID</w:t>
+      </w:r>
+      <w:proofErr w:type="spellEnd"/>
+      <w:r>
+        <w:rPr>
+          <w:rFonts w:ascii="Courier New" w:hAnsi="Courier New" w:cs="Courier New"/>
+          <w:sz w:val="24"/>
+          <w:szCs w:val="24"/>
+          <w:lang w:val="en-US"/>
+        </w:rPr>
+        <w:t>)</w:t>
+      </w:r>
+    </w:p>
+    <w:p>
+      <w:pPr>
+        <w:spacing w:after="0" w:line="240" w:lineRule="auto"/>
+        <w:jc w:val="both"/>
+        <w:rPr>
+          <w:rFonts w:ascii="Courier New" w:hAnsi="Courier New" w:cs="Courier New"/>
+          <w:sz w:val="24"/>
+          <w:szCs w:val="24"/>
+          <w:lang w:val="en-US"/>
+        </w:rPr>
+      </w:pPr>
+      <w:r>
+        <w:rPr>
+          <w:rFonts w:ascii="Courier New" w:hAnsi="Courier New" w:cs="Courier New"/>
+          <w:sz w:val="24"/>
+          <w:szCs w:val="24"/>
+          <w:lang w:val="en-US"/>
+        </w:rPr>
+        <w:t>);</w:t>
+      </w:r>
+    </w:p>
+    <w:p>
+      <w:pPr>
+        <w:spacing w:after="0" w:line="240" w:lineRule="auto"/>
+        <w:jc w:val="both"/>
+        <w:rPr>
+          <w:rFonts w:ascii="Courier New" w:hAnsi="Courier New" w:cs="Courier New"/>
+          <w:sz w:val="24"/>
+          <w:szCs w:val="24"/>
+          <w:lang w:val="en-US"/>
+        </w:rPr>
+      </w:pPr>
+    </w:p>
+    <w:p>
+      <w:pPr>
+        <w:spacing w:after="0" w:line="240" w:lineRule="auto"/>
+        <w:jc w:val="both"/>
+        <w:rPr>
+          <w:rFonts w:ascii="Courier New" w:hAnsi="Courier New" w:cs="Courier New"/>
+          <w:sz w:val="24"/>
+          <w:szCs w:val="24"/>
+          <w:lang w:val="en-US"/>
+        </w:rPr>
+      </w:pPr>
+      <w:r>
+        <w:rPr>
+          <w:rFonts w:ascii="Courier New" w:hAnsi="Courier New" w:cs="Courier New"/>
+          <w:sz w:val="24"/>
+          <w:szCs w:val="24"/>
+          <w:lang w:val="en-US"/>
+        </w:rPr>
+        <w:t xml:space="preserve">CREATE TABLE if not exists </w:t>
+      </w:r>
+      <w:proofErr w:type="spellStart"/>
+      <w:r>
+        <w:rPr>
+          <w:rFonts w:ascii="Courier New" w:hAnsi="Courier New" w:cs="Courier New"/>
+          <w:sz w:val="24"/>
+          <w:szCs w:val="24"/>
+          <w:lang w:val="en-US"/>
+        </w:rPr>
+        <w:t>unsers_</w:t>
+      </w:r>
+      <w:proofErr w:type="gramStart"/>
+      <w:r>
+        <w:rPr>
+          <w:rFonts w:ascii="Courier New" w:hAnsi="Courier New" w:cs="Courier New"/>
+          <w:sz w:val="24"/>
+          <w:szCs w:val="24"/>
+          <w:lang w:val="en-US"/>
+        </w:rPr>
+        <w:t>services</w:t>
+      </w:r>
+      <w:proofErr w:type="spellEnd"/>
+      <w:r>
+        <w:rPr>
+          <w:rFonts w:ascii="Courier New" w:hAnsi="Courier New" w:cs="Courier New"/>
+          <w:sz w:val="24"/>
+          <w:szCs w:val="24"/>
+          <w:lang w:val="en-US"/>
+        </w:rPr>
+        <w:t>(</w:t>
+      </w:r>
+      <w:proofErr w:type="gramEnd"/>
+    </w:p>
+    <w:p>
+      <w:pPr>
+        <w:spacing w:after="0" w:line="240" w:lineRule="auto"/>
+        <w:jc w:val="both"/>
+        <w:rPr>
+          <w:rFonts w:ascii="Courier New" w:hAnsi="Courier New" w:cs="Courier New"/>
+          <w:sz w:val="24"/>
+          <w:szCs w:val="24"/>
+          <w:lang w:val="en-US"/>
+        </w:rPr>
+      </w:pPr>
+      <w:r>
+        <w:rPr>
+          <w:rFonts w:ascii="Courier New" w:hAnsi="Courier New" w:cs="Courier New"/>
+          <w:sz w:val="24"/>
+          <w:szCs w:val="24"/>
+          <w:lang w:val="en-US"/>
+        </w:rPr>
+        <w:t xml:space="preserve">    </w:t>
+      </w:r>
+      <w:proofErr w:type="spellStart"/>
+      <w:r>
+        <w:rPr>
+          <w:rFonts w:ascii="Courier New" w:hAnsi="Courier New" w:cs="Courier New"/>
+          <w:sz w:val="24"/>
+          <w:szCs w:val="24"/>
+          <w:lang w:val="en-US"/>
+        </w:rPr>
+        <w:t>users_ID</w:t>
+      </w:r>
+      <w:proofErr w:type="spellEnd"/>
+      <w:r>
+        <w:rPr>
+          <w:rFonts w:ascii="Courier New" w:hAnsi="Courier New" w:cs="Courier New"/>
+          <w:sz w:val="24"/>
+          <w:szCs w:val="24"/>
+          <w:lang w:val="en-US"/>
+        </w:rPr>
+        <w:t xml:space="preserve"> INT NOT NULL,</w:t>
+      </w:r>
+    </w:p>
+    <w:p>
+      <w:pPr>
+        <w:spacing w:after="0" w:line="240" w:lineRule="auto"/>
+        <w:jc w:val="both"/>
+        <w:rPr>
+          <w:rFonts w:ascii="Courier New" w:hAnsi="Courier New" w:cs="Courier New"/>
+          <w:sz w:val="24"/>
+          <w:szCs w:val="24"/>
+          <w:lang w:val="en-US"/>
+        </w:rPr>
+      </w:pPr>
+      <w:r>
+        <w:rPr>
+          <w:rFonts w:ascii="Courier New" w:hAnsi="Courier New" w:cs="Courier New"/>
+          <w:sz w:val="24"/>
+          <w:szCs w:val="24"/>
+          <w:lang w:val="en-US"/>
+        </w:rPr>
+        <w:t xml:space="preserve">    </w:t>
+      </w:r>
+      <w:proofErr w:type="spellStart"/>
+      <w:r>
+        <w:rPr>
+          <w:rFonts w:ascii="Courier New" w:hAnsi="Courier New" w:cs="Courier New"/>
+          <w:sz w:val="24"/>
+          <w:szCs w:val="24"/>
+          <w:lang w:val="en-US"/>
+        </w:rPr>
+        <w:t>order_price</w:t>
+      </w:r>
+      <w:proofErr w:type="spellEnd"/>
+      <w:r>
+        <w:rPr>
+          <w:rFonts w:ascii="Courier New" w:hAnsi="Courier New" w:cs="Courier New"/>
+          <w:sz w:val="24"/>
+          <w:szCs w:val="24"/>
+          <w:lang w:val="en-US"/>
+        </w:rPr>
+        <w:t xml:space="preserve"> INT NOT NULL,</w:t>
+      </w:r>
+    </w:p>
+    <w:p>
+      <w:pPr>
+        <w:spacing w:after="0" w:line="240" w:lineRule="auto"/>
+        <w:jc w:val="both"/>
+        <w:rPr>
+          <w:rFonts w:ascii="Courier New" w:hAnsi="Courier New" w:cs="Courier New"/>
+          <w:sz w:val="24"/>
+          <w:szCs w:val="24"/>
+          <w:lang w:val="en-US"/>
+        </w:rPr>
+      </w:pPr>
+      <w:r>
+        <w:rPr>
+          <w:rFonts w:ascii="Courier New" w:hAnsi="Courier New" w:cs="Courier New"/>
+          <w:sz w:val="24"/>
+          <w:szCs w:val="24"/>
+          <w:lang w:val="en-US"/>
+        </w:rPr>
+        <w:t xml:space="preserve">    FOREIGN </w:t>
+      </w:r>
+      <w:proofErr w:type="gramStart"/>
+      <w:r>
+        <w:rPr>
+          <w:rFonts w:ascii="Courier New" w:hAnsi="Courier New" w:cs="Courier New"/>
+          <w:sz w:val="24"/>
+          <w:szCs w:val="24"/>
+          <w:lang w:val="en-US"/>
+        </w:rPr>
+        <w:t>KEY(</w:t>
+      </w:r>
+      <w:proofErr w:type="spellStart"/>
+      <w:proofErr w:type="gramEnd"/>
+      <w:r>
+        <w:rPr>
+          <w:rFonts w:ascii="Courier New" w:hAnsi="Courier New" w:cs="Courier New"/>
+          <w:sz w:val="24"/>
+          <w:szCs w:val="24"/>
+          <w:lang w:val="en-US"/>
+        </w:rPr>
+        <w:t>users_ID</w:t>
+      </w:r>
+      <w:proofErr w:type="spellEnd"/>
+      <w:r>
+        <w:rPr>
+          <w:rFonts w:ascii="Courier New" w:hAnsi="Courier New" w:cs="Courier New"/>
+          <w:sz w:val="24"/>
+          <w:szCs w:val="24"/>
+          <w:lang w:val="en-US"/>
+        </w:rPr>
+        <w:t>) REFERENCES users(</w:t>
+      </w:r>
+      <w:proofErr w:type="spellStart"/>
+      <w:r>
+        <w:rPr>
+          <w:rFonts w:ascii="Courier New" w:hAnsi="Courier New" w:cs="Courier New"/>
+          <w:sz w:val="24"/>
+          <w:szCs w:val="24"/>
+          <w:lang w:val="en-US"/>
+        </w:rPr>
+        <w:t>users_ID</w:t>
+      </w:r>
+      <w:proofErr w:type="spellEnd"/>
+      <w:r>
+        <w:rPr>
+          <w:rFonts w:ascii="Courier New" w:hAnsi="Courier New" w:cs="Courier New"/>
+          <w:sz w:val="24"/>
+          <w:szCs w:val="24"/>
+          <w:lang w:val="en-US"/>
+        </w:rPr>
+        <w:t>),</w:t>
+      </w:r>
+    </w:p>
+    <w:p>
+      <w:pPr>
+        <w:spacing w:after="0" w:line="240" w:lineRule="auto"/>
+        <w:jc w:val="both"/>
+        <w:rPr>
+          <w:rFonts w:ascii="Courier New" w:hAnsi="Courier New" w:cs="Courier New"/>
+          <w:sz w:val="24"/>
+          <w:szCs w:val="24"/>
+          <w:lang w:val="en-US"/>
+        </w:rPr>
+      </w:pPr>
+      <w:r>
+        <w:rPr>
+          <w:rFonts w:ascii="Courier New" w:hAnsi="Courier New" w:cs="Courier New"/>
+          <w:sz w:val="24"/>
+          <w:szCs w:val="24"/>
+          <w:lang w:val="en-US"/>
+        </w:rPr>
+        <w:t xml:space="preserve">    FOREIGN </w:t>
+      </w:r>
+      <w:proofErr w:type="gramStart"/>
+      <w:r>
+        <w:rPr>
+          <w:rFonts w:ascii="Courier New" w:hAnsi="Courier New" w:cs="Courier New"/>
+          <w:sz w:val="24"/>
+          <w:szCs w:val="24"/>
+          <w:lang w:val="en-US"/>
+        </w:rPr>
+        <w:t>KEY(</w:t>
+      </w:r>
+      <w:proofErr w:type="spellStart"/>
+      <w:proofErr w:type="gramEnd"/>
+      <w:r>
+        <w:rPr>
+          <w:rFonts w:ascii="Courier New" w:hAnsi="Courier New" w:cs="Courier New"/>
+          <w:sz w:val="24"/>
+          <w:szCs w:val="24"/>
+          <w:lang w:val="en-US"/>
+        </w:rPr>
+        <w:t>order_ID</w:t>
+      </w:r>
+      <w:proofErr w:type="spellEnd"/>
+      <w:r>
+        <w:rPr>
+          <w:rFonts w:ascii="Courier New" w:hAnsi="Courier New" w:cs="Courier New"/>
+          <w:sz w:val="24"/>
+          <w:szCs w:val="24"/>
+          <w:lang w:val="en-US"/>
+        </w:rPr>
+        <w:t xml:space="preserve">) REFERENCES </w:t>
+      </w:r>
+      <w:proofErr w:type="spellStart"/>
+      <w:r>
+        <w:rPr>
+          <w:rFonts w:ascii="Courier New" w:hAnsi="Courier New" w:cs="Courier New"/>
+          <w:sz w:val="24"/>
+          <w:szCs w:val="24"/>
+          <w:lang w:val="en-US"/>
+        </w:rPr>
+        <w:t>order_data</w:t>
+      </w:r>
+      <w:proofErr w:type="spellEnd"/>
+      <w:r>
+        <w:rPr>
+          <w:rFonts w:ascii="Courier New" w:hAnsi="Courier New" w:cs="Courier New"/>
+          <w:sz w:val="24"/>
+          <w:szCs w:val="24"/>
+          <w:lang w:val="en-US"/>
+        </w:rPr>
+        <w:t>(</w:t>
+      </w:r>
+      <w:proofErr w:type="spellStart"/>
+      <w:r>
+        <w:rPr>
+          <w:rFonts w:ascii="Courier New" w:hAnsi="Courier New" w:cs="Courier New"/>
+          <w:sz w:val="24"/>
+          <w:szCs w:val="24"/>
+          <w:lang w:val="en-US"/>
+        </w:rPr>
+        <w:t>order_ID</w:t>
+      </w:r>
+      <w:proofErr w:type="spellEnd"/>
+      <w:r>
+        <w:rPr>
+          <w:rFonts w:ascii="Courier New" w:hAnsi="Courier New" w:cs="Courier New"/>
+          <w:sz w:val="24"/>
+          <w:szCs w:val="24"/>
+          <w:lang w:val="en-US"/>
+        </w:rPr>
+        <w:t>)</w:t>
+      </w:r>
+    </w:p>
+    <w:p>
+      <w:pPr>
+        <w:spacing w:line="360" w:lineRule="auto"/>
+        <w:jc w:val="both"/>
+        <w:rPr>
+          <w:rFonts w:ascii="Courier New" w:hAnsi="Courier New" w:cs="Courier New"/>
+          <w:sz w:val="24"/>
+          <w:szCs w:val="24"/>
+          <w:lang w:val="en-US"/>
+        </w:rPr>
+      </w:pPr>
+      <w:r>
+        <w:rPr>
+          <w:rFonts w:ascii="Courier New" w:hAnsi="Courier New" w:cs="Courier New"/>
+          <w:sz w:val="24"/>
+          <w:szCs w:val="24"/>
+          <w:lang w:val="en-US"/>
+        </w:rPr>
+        <w:t>);</w:t>
       </w:r>
     </w:p>
     <w:sectPr>

</xml_diff>